<commit_message>
update css_note illustrator mysql
</commit_message>
<xml_diff>
--- a/搜索引擎知识.docx
+++ b/搜索引擎知识.docx
@@ -94,12 +94,14 @@
         </w:rPr>
         <w:t>使用</w:t>
       </w:r>
+      <w:proofErr w:type="spellStart"/>
       <w:r>
         <w:rPr>
           <w:rFonts w:hint="eastAsia"/>
         </w:rPr>
         <w:t>todo</w:t>
       </w:r>
+      <w:proofErr w:type="spellEnd"/>
       <w:r>
         <w:rPr>
           <w:rFonts w:hint="eastAsia"/>
@@ -196,6 +198,7 @@
       </w:r>
     </w:p>
     <w:p>
+      <w:proofErr w:type="spellStart"/>
       <w:r>
         <w:t>P</w:t>
       </w:r>
@@ -203,7 +206,14 @@
         <w:rPr>
           <w:rFonts w:hint="eastAsia"/>
         </w:rPr>
-        <w:t xml:space="preserve">df </w:t>
+        <w:t>df</w:t>
+      </w:r>
+      <w:proofErr w:type="spellEnd"/>
+      <w:r>
+        <w:rPr>
+          <w:rFonts w:hint="eastAsia"/>
+        </w:rPr>
+        <w:t xml:space="preserve"> </w:t>
       </w:r>
     </w:p>
     <w:p>
@@ -225,8 +235,16 @@
         <w:rPr>
           <w:rFonts w:hint="eastAsia"/>
         </w:rPr>
-        <w:t>ideo/aideo</w:t>
-      </w:r>
+        <w:t>ideo/</w:t>
+      </w:r>
+      <w:proofErr w:type="spellStart"/>
+      <w:r>
+        <w:rPr>
+          <w:rFonts w:hint="eastAsia"/>
+        </w:rPr>
+        <w:t>aideo</w:t>
+      </w:r>
+      <w:proofErr w:type="spellEnd"/>
     </w:p>
     <w:p/>
     <w:p/>
@@ -294,6 +312,7 @@
       </w:r>
     </w:p>
     <w:p>
+      <w:proofErr w:type="spellStart"/>
       <w:r>
         <w:t>P</w:t>
       </w:r>
@@ -301,7 +320,14 @@
         <w:rPr>
           <w:rFonts w:hint="eastAsia"/>
         </w:rPr>
-        <w:t xml:space="preserve">agerank </w:t>
+        <w:t>agerank</w:t>
+      </w:r>
+      <w:proofErr w:type="spellEnd"/>
+      <w:r>
+        <w:rPr>
+          <w:rFonts w:hint="eastAsia"/>
+        </w:rPr>
+        <w:t xml:space="preserve"> </w:t>
       </w:r>
       <w:r>
         <w:rPr>
@@ -336,14 +362,30 @@
         <w:rPr>
           <w:rFonts w:hint="eastAsia"/>
         </w:rPr>
-        <w:t>. PR(Tn)/</w:t>
-      </w:r>
+        <w:t>. PR(</w:t>
+      </w:r>
+      <w:proofErr w:type="spellStart"/>
+      <w:r>
+        <w:rPr>
+          <w:rFonts w:hint="eastAsia"/>
+        </w:rPr>
+        <w:t>Tn</w:t>
+      </w:r>
+      <w:proofErr w:type="spellEnd"/>
+      <w:r>
+        <w:rPr>
+          <w:rFonts w:hint="eastAsia"/>
+        </w:rPr>
+        <w:t>)/</w:t>
+      </w:r>
+      <w:proofErr w:type="spellStart"/>
       <w:r>
         <w:rPr>
           <w:rFonts w:hint="eastAsia"/>
         </w:rPr>
         <w:t>Cn</w:t>
       </w:r>
+      <w:proofErr w:type="spellEnd"/>
       <w:r>
         <w:rPr>
           <w:rFonts w:hint="eastAsia"/>
@@ -370,12 +412,14 @@
         </w:rPr>
         <w:t>是该网页的重要性</w:t>
       </w:r>
+      <w:proofErr w:type="spellStart"/>
       <w:r>
         <w:rPr>
           <w:rFonts w:hint="eastAsia"/>
         </w:rPr>
         <w:t>pagerank</w:t>
       </w:r>
+      <w:proofErr w:type="spellEnd"/>
       <w:r>
         <w:rPr>
           <w:rFonts w:hint="eastAsia"/>
@@ -434,12 +478,14 @@
         </w:rPr>
         <w:t>的</w:t>
       </w:r>
+      <w:proofErr w:type="spellStart"/>
       <w:r>
         <w:rPr>
           <w:rFonts w:hint="eastAsia"/>
         </w:rPr>
         <w:t>pageranke</w:t>
       </w:r>
+      <w:proofErr w:type="spellEnd"/>
       <w:r>
         <w:rPr>
           <w:rFonts w:hint="eastAsia"/>
@@ -448,46 +494,362 @@
       </w:r>
     </w:p>
     <w:p>
+      <w:r>
+        <w:rPr>
+          <w:rFonts w:hint="eastAsia"/>
+        </w:rPr>
+        <w:t>C1</w:t>
+      </w:r>
+      <w:r>
+        <w:rPr>
+          <w:rFonts w:hint="eastAsia"/>
+        </w:rPr>
+        <w:t>是与</w:t>
+      </w:r>
+      <w:r>
+        <w:rPr>
+          <w:rFonts w:hint="eastAsia"/>
+        </w:rPr>
+        <w:t>n</w:t>
+      </w:r>
+      <w:r>
+        <w:rPr>
+          <w:rFonts w:hint="eastAsia"/>
+        </w:rPr>
+        <w:t>相关的网页</w:t>
+      </w:r>
+      <w:r>
+        <w:rPr>
+          <w:rFonts w:hint="eastAsia"/>
+        </w:rPr>
+        <w:t>1</w:t>
+      </w:r>
+      <w:r>
+        <w:rPr>
+          <w:rFonts w:hint="eastAsia"/>
+        </w:rPr>
+        <w:t>的链出</w:t>
+      </w:r>
+    </w:p>
+    <w:p/>
+    <w:p>
+      <w:r>
+        <w:rPr>
+          <w:rFonts w:hint="eastAsia"/>
+        </w:rPr>
+        <w:t>去掉重复的网页</w:t>
+      </w:r>
+      <w:r>
+        <w:rPr>
+          <w:rFonts w:hint="eastAsia"/>
+        </w:rPr>
+        <w:t xml:space="preserve"> </w:t>
+      </w:r>
+      <w:r>
+        <w:rPr>
+          <w:rFonts w:hint="eastAsia"/>
+        </w:rPr>
+        <w:t>去重</w:t>
+      </w:r>
+    </w:p>
+    <w:p/>
+    <w:p>
+      <w:r>
+        <w:rPr>
+          <w:rFonts w:hint="eastAsia"/>
+        </w:rPr>
+        <w:t>查询部分</w:t>
+      </w:r>
+      <w:r>
+        <w:rPr>
+          <w:rFonts w:hint="eastAsia"/>
+        </w:rPr>
+        <w:t xml:space="preserve"> </w:t>
+      </w:r>
+      <w:r>
+        <w:rPr>
+          <w:rFonts w:hint="eastAsia"/>
+        </w:rPr>
+        <w:t>分类聚类</w:t>
+      </w:r>
+    </w:p>
+    <w:p/>
+    <w:p>
       <w:pPr>
         <w:rPr>
-          <w:rFonts w:hint="eastAsia"/>
+          <w:sz w:val="22"/>
         </w:rPr>
       </w:pPr>
       <w:r>
         <w:rPr>
           <w:rFonts w:hint="eastAsia"/>
         </w:rPr>
-        <w:t>C1</w:t>
-      </w:r>
-      <w:r>
-        <w:rPr>
-          <w:rFonts w:hint="eastAsia"/>
-        </w:rPr>
-        <w:t>是与</w:t>
-      </w:r>
-      <w:r>
-        <w:rPr>
-          <w:rFonts w:hint="eastAsia"/>
-        </w:rPr>
-        <w:t>n</w:t>
-      </w:r>
-      <w:r>
-        <w:rPr>
-          <w:rFonts w:hint="eastAsia"/>
-        </w:rPr>
-        <w:t>相关的网页</w:t>
-      </w:r>
-      <w:r>
-        <w:rPr>
-          <w:rFonts w:hint="eastAsia"/>
-        </w:rPr>
+        <w:t>优秀爬虫特性</w:t>
+      </w:r>
+    </w:p>
+    <w:p>
+      <w:r>
+        <w:rPr>
+          <w:rFonts w:hint="eastAsia"/>
+        </w:rPr>
+        <w:t>高性能</w:t>
+      </w:r>
+    </w:p>
+    <w:p>
+      <w:r>
+        <w:rPr>
+          <w:rFonts w:hint="eastAsia"/>
+        </w:rPr>
+        <w:t>可扩展性</w:t>
+      </w:r>
+      <w:r>
+        <w:rPr>
+          <w:rFonts w:hint="eastAsia"/>
+        </w:rPr>
+        <w:t xml:space="preserve"> </w:t>
+      </w:r>
+      <w:r>
+        <w:rPr>
+          <w:rFonts w:hint="eastAsia"/>
+        </w:rPr>
+        <w:t>可通过增加机器和爬虫数量来提高性能</w:t>
+      </w:r>
+    </w:p>
+    <w:p>
+      <w:r>
+        <w:rPr>
+          <w:rFonts w:hint="eastAsia"/>
+        </w:rPr>
+        <w:t>健壮性</w:t>
+      </w:r>
+      <w:r>
+        <w:rPr>
+          <w:rFonts w:hint="eastAsia"/>
+        </w:rPr>
+        <w:t xml:space="preserve"> </w:t>
+      </w:r>
+      <w:r>
+        <w:rPr>
+          <w:rFonts w:hint="eastAsia"/>
+        </w:rPr>
+        <w:t>能防止</w:t>
+      </w:r>
+      <w:r>
+        <w:rPr>
+          <w:rFonts w:hint="eastAsia"/>
+        </w:rPr>
+        <w:t>html</w:t>
+      </w:r>
+      <w:r>
+        <w:rPr>
+          <w:rFonts w:hint="eastAsia"/>
+        </w:rPr>
+        <w:t>编码不规范</w:t>
+      </w:r>
+      <w:r>
+        <w:rPr>
+          <w:rFonts w:hint="eastAsia"/>
+        </w:rPr>
+        <w:t xml:space="preserve"> </w:t>
+      </w:r>
+      <w:r>
+        <w:rPr>
+          <w:rFonts w:hint="eastAsia"/>
+        </w:rPr>
+        <w:t>爬虫陷阱等</w:t>
+      </w:r>
+    </w:p>
+    <w:p>
+      <w:r>
+        <w:rPr>
+          <w:rFonts w:hint="eastAsia"/>
+        </w:rPr>
+        <w:t>友好性</w:t>
+      </w:r>
+      <w:r>
+        <w:rPr>
+          <w:rFonts w:hint="eastAsia"/>
+        </w:rPr>
+        <w:t xml:space="preserve"> robots</w:t>
+      </w:r>
+      <w:r>
+        <w:rPr>
+          <w:rFonts w:hint="eastAsia"/>
+        </w:rPr>
+        <w:t>协议</w:t>
+      </w:r>
+      <w:r>
+        <w:rPr>
+          <w:rFonts w:hint="eastAsia"/>
+        </w:rPr>
+        <w:t xml:space="preserve"> Robots Exclusions protocol</w:t>
+      </w:r>
+    </w:p>
+    <w:p>
+      <w:r>
+        <w:rPr>
+          <w:rFonts w:hint="eastAsia"/>
+        </w:rPr>
+        <w:t>robots</w:t>
+      </w:r>
+      <w:r>
+        <w:rPr>
+          <w:rFonts w:hint="eastAsia"/>
+        </w:rPr>
+        <w:t>.txt</w:t>
+      </w:r>
+    </w:p>
+    <w:p>
+      <w:r>
+        <w:rPr>
+          <w:rFonts w:hint="eastAsia"/>
+        </w:rPr>
+        <w:t>&lt;meta name=</w:t>
+      </w:r>
+      <w:r>
+        <w:t>”</w:t>
+      </w:r>
+      <w:r>
+        <w:rPr>
+          <w:rFonts w:hint="eastAsia"/>
+        </w:rPr>
+        <w:t>robots</w:t>
+      </w:r>
+      <w:r>
+        <w:t>”</w:t>
+      </w:r>
+      <w:r>
+        <w:rPr>
+          <w:rFonts w:hint="eastAsia"/>
+        </w:rPr>
+        <w:t xml:space="preserve"> content=</w:t>
+      </w:r>
+      <w:r>
+        <w:t>”</w:t>
+      </w:r>
+      <w:proofErr w:type="spellStart"/>
+      <w:r>
+        <w:rPr>
+          <w:rFonts w:hint="eastAsia"/>
+        </w:rPr>
+        <w:t>noindex</w:t>
+      </w:r>
+      <w:proofErr w:type="spellEnd"/>
+      <w:r>
+        <w:t>”</w:t>
+      </w:r>
+      <w:r>
+        <w:rPr>
+          <w:rFonts w:hint="eastAsia"/>
+        </w:rPr>
+        <w:t>&gt;</w:t>
+      </w:r>
+      <w:r>
+        <w:rPr>
+          <w:rFonts w:hint="eastAsia"/>
+        </w:rPr>
+        <w:tab/>
+      </w:r>
+      <w:r>
+        <w:rPr>
+          <w:rFonts w:hint="eastAsia"/>
+        </w:rPr>
+        <w:t>禁止索引网页内容</w:t>
+      </w:r>
+    </w:p>
+    <w:p>
+      <w:r>
+        <w:rPr>
+          <w:rFonts w:hint="eastAsia"/>
+        </w:rPr>
+        <w:t>&lt;meta name=</w:t>
+      </w:r>
+      <w:r>
+        <w:t>”</w:t>
+      </w:r>
+      <w:r>
+        <w:rPr>
+          <w:rFonts w:hint="eastAsia"/>
+        </w:rPr>
+        <w:t>robots</w:t>
+      </w:r>
+      <w:r>
+        <w:t>”</w:t>
+      </w:r>
+      <w:r>
+        <w:rPr>
+          <w:rFonts w:hint="eastAsia"/>
+        </w:rPr>
+        <w:t xml:space="preserve"> content=</w:t>
+      </w:r>
+      <w:r>
+        <w:t>”</w:t>
+      </w:r>
+      <w:proofErr w:type="spellStart"/>
+      <w:r>
+        <w:rPr>
+          <w:rFonts w:hint="eastAsia"/>
+        </w:rPr>
+        <w:t>nofollow</w:t>
+      </w:r>
+      <w:proofErr w:type="spellEnd"/>
+      <w:r>
+        <w:t>”</w:t>
+      </w:r>
+      <w:r>
+        <w:rPr>
+          <w:rFonts w:hint="eastAsia"/>
+        </w:rPr>
+        <w:t>&gt;</w:t>
+      </w:r>
+      <w:r>
+        <w:rPr>
+          <w:rFonts w:hint="eastAsia"/>
+        </w:rPr>
+        <w:tab/>
+      </w:r>
+      <w:r>
+        <w:rPr>
+          <w:rFonts w:hint="eastAsia"/>
+        </w:rPr>
+        <w:t>禁止抓取网页链接</w:t>
+      </w:r>
+    </w:p>
+    <w:p>
+      <w:r>
+        <w:rPr>
+          <w:rFonts w:hint="eastAsia"/>
+        </w:rPr>
+        <w:t>分布式爬虫</w:t>
+      </w:r>
+    </w:p>
+    <w:p>
+      <w:r>
+        <w:rPr>
+          <w:rFonts w:hint="eastAsia"/>
+        </w:rPr>
+        <w:lastRenderedPageBreak/>
         <w:t>1</w:t>
       </w:r>
       <w:r>
         <w:rPr>
           <w:rFonts w:hint="eastAsia"/>
         </w:rPr>
-        <w:t>的链出</w:t>
+        <w:t>主从分布式爬虫</w:t>
+      </w:r>
+    </w:p>
+    <w:p>
+      <w:r>
+        <w:rPr>
+          <w:rFonts w:hint="eastAsia"/>
+        </w:rPr>
+        <w:t>2,</w:t>
+      </w:r>
+      <w:r>
+        <w:rPr>
+          <w:rFonts w:hint="eastAsia"/>
+        </w:rPr>
+        <w:t>对等分布式爬虫</w:t>
       </w:r>
     </w:p>
     <w:p/>
@@ -496,568 +858,120 @@
         <w:rPr>
           <w:rFonts w:hint="eastAsia"/>
         </w:rPr>
-        <w:t>去掉重复的网页</w:t>
-      </w:r>
-      <w:r>
-        <w:rPr>
-          <w:rFonts w:hint="eastAsia"/>
-        </w:rPr>
-        <w:t xml:space="preserve"> </w:t>
-      </w:r>
-      <w:r>
-        <w:rPr>
-          <w:rFonts w:hint="eastAsia"/>
-        </w:rPr>
-        <w:t>去重</w:t>
+        <w:t>倒排索引</w:t>
+      </w:r>
+    </w:p>
+    <w:p>
+      <w:r>
+        <w:rPr>
+          <w:rFonts w:hint="eastAsia"/>
+        </w:rPr>
+        <w:t>文档</w:t>
+      </w:r>
+      <w:r>
+        <w:t>document</w:t>
+      </w:r>
+    </w:p>
+    <w:p>
+      <w:r>
+        <w:rPr>
+          <w:rFonts w:hint="eastAsia"/>
+        </w:rPr>
+        <w:t>文档集合</w:t>
+      </w:r>
+      <w:r>
+        <w:rPr>
+          <w:rFonts w:hint="eastAsia"/>
+        </w:rPr>
+        <w:t xml:space="preserve"> document collection</w:t>
+      </w:r>
+    </w:p>
+    <w:p>
+      <w:r>
+        <w:rPr>
+          <w:rFonts w:hint="eastAsia"/>
+        </w:rPr>
+        <w:t>文档编号</w:t>
+      </w:r>
+      <w:r>
+        <w:rPr>
+          <w:rFonts w:hint="eastAsia"/>
+        </w:rPr>
+        <w:t xml:space="preserve"> document ID</w:t>
+      </w:r>
+    </w:p>
+    <w:p>
+      <w:r>
+        <w:rPr>
+          <w:rFonts w:hint="eastAsia"/>
+        </w:rPr>
+        <w:t>单词编号</w:t>
+      </w:r>
+      <w:r>
+        <w:rPr>
+          <w:rFonts w:hint="eastAsia"/>
+        </w:rPr>
+        <w:t xml:space="preserve"> word id</w:t>
+      </w:r>
+    </w:p>
+    <w:p>
+      <w:r>
+        <w:rPr>
+          <w:rFonts w:hint="eastAsia"/>
+        </w:rPr>
+        <w:t>倒排索引</w:t>
+      </w:r>
+      <w:r>
+        <w:rPr>
+          <w:rFonts w:hint="eastAsia"/>
+        </w:rPr>
+        <w:t xml:space="preserve"> inverted index</w:t>
+      </w:r>
+    </w:p>
+    <w:p>
+      <w:r>
+        <w:rPr>
+          <w:rFonts w:hint="eastAsia"/>
+        </w:rPr>
+        <w:t>单词词典</w:t>
+      </w:r>
+      <w:r>
+        <w:rPr>
+          <w:rFonts w:hint="eastAsia"/>
+        </w:rPr>
+        <w:t xml:space="preserve"> lexicon</w:t>
+      </w:r>
+    </w:p>
+    <w:p>
+      <w:r>
+        <w:rPr>
+          <w:rFonts w:hint="eastAsia"/>
+        </w:rPr>
+        <w:t>倒排列表</w:t>
+      </w:r>
+      <w:r>
+        <w:rPr>
+          <w:rFonts w:hint="eastAsia"/>
+        </w:rPr>
+        <w:t xml:space="preserve"> posting list</w:t>
+      </w:r>
+    </w:p>
+    <w:p>
+      <w:r>
+        <w:rPr>
+          <w:rFonts w:hint="eastAsia"/>
+        </w:rPr>
+        <w:t>倒排文件</w:t>
+      </w:r>
+      <w:r>
+        <w:rPr>
+          <w:rFonts w:hint="eastAsia"/>
+        </w:rPr>
+        <w:t xml:space="preserve"> inverted file</w:t>
       </w:r>
     </w:p>
     <w:p/>
     <w:p>
-      <w:pPr>
-        <w:rPr>
-          <w:rFonts w:hint="eastAsia"/>
-        </w:rPr>
-      </w:pPr>
-      <w:r>
-        <w:rPr>
-          <w:rFonts w:hint="eastAsia"/>
-        </w:rPr>
-        <w:t>查询部分</w:t>
-      </w:r>
-      <w:r>
-        <w:rPr>
-          <w:rFonts w:hint="eastAsia"/>
-        </w:rPr>
-        <w:t xml:space="preserve"> </w:t>
-      </w:r>
-      <w:r>
-        <w:rPr>
-          <w:rFonts w:hint="eastAsia"/>
-        </w:rPr>
-        <w:t>分类聚类</w:t>
-      </w:r>
-    </w:p>
-    <w:p>
-      <w:pPr>
-        <w:rPr>
-          <w:rFonts w:hint="eastAsia"/>
-        </w:rPr>
-      </w:pPr>
-    </w:p>
-    <w:p>
-      <w:pPr>
-        <w:rPr>
-          <w:rFonts w:hint="eastAsia"/>
-        </w:rPr>
-      </w:pPr>
-    </w:p>
-    <w:p>
-      <w:pPr>
-        <w:rPr>
-          <w:rFonts w:hint="eastAsia"/>
-          <w:sz w:val="22"/>
-        </w:rPr>
-      </w:pPr>
-      <w:r>
-        <w:rPr>
-          <w:rFonts w:hint="eastAsia"/>
-        </w:rPr>
-        <w:t>优秀爬虫特性</w:t>
-      </w:r>
-    </w:p>
-    <w:p>
-      <w:pPr>
-        <w:rPr>
-          <w:rFonts w:hint="eastAsia"/>
-        </w:rPr>
-      </w:pPr>
-      <w:r>
-        <w:rPr>
-          <w:rFonts w:hint="eastAsia"/>
-        </w:rPr>
-        <w:t>高性能</w:t>
-      </w:r>
-    </w:p>
-    <w:p>
-      <w:pPr>
-        <w:rPr>
-          <w:rFonts w:hint="eastAsia"/>
-        </w:rPr>
-      </w:pPr>
-      <w:r>
-        <w:rPr>
-          <w:rFonts w:hint="eastAsia"/>
-        </w:rPr>
-        <w:t>可扩展性</w:t>
-      </w:r>
-      <w:r>
-        <w:rPr>
-          <w:rFonts w:hint="eastAsia"/>
-        </w:rPr>
-        <w:t xml:space="preserve"> </w:t>
-      </w:r>
-      <w:r>
-        <w:rPr>
-          <w:rFonts w:hint="eastAsia"/>
-        </w:rPr>
-        <w:t>可通过增加机器和爬虫数量来提高性能</w:t>
-      </w:r>
-    </w:p>
-    <w:p>
-      <w:pPr>
-        <w:rPr>
-          <w:rFonts w:hint="eastAsia"/>
-        </w:rPr>
-      </w:pPr>
-      <w:r>
-        <w:rPr>
-          <w:rFonts w:hint="eastAsia"/>
-        </w:rPr>
-        <w:t>健壮性</w:t>
-      </w:r>
-      <w:r>
-        <w:rPr>
-          <w:rFonts w:hint="eastAsia"/>
-        </w:rPr>
-        <w:t xml:space="preserve"> </w:t>
-      </w:r>
-      <w:r>
-        <w:rPr>
-          <w:rFonts w:hint="eastAsia"/>
-        </w:rPr>
-        <w:t>能防止</w:t>
-      </w:r>
-      <w:r>
-        <w:rPr>
-          <w:rFonts w:hint="eastAsia"/>
-        </w:rPr>
-        <w:t>html</w:t>
-      </w:r>
-      <w:r>
-        <w:rPr>
-          <w:rFonts w:hint="eastAsia"/>
-        </w:rPr>
-        <w:t>编码不规范</w:t>
-      </w:r>
-      <w:r>
-        <w:rPr>
-          <w:rFonts w:hint="eastAsia"/>
-        </w:rPr>
-        <w:t xml:space="preserve"> </w:t>
-      </w:r>
-      <w:r>
-        <w:rPr>
-          <w:rFonts w:hint="eastAsia"/>
-        </w:rPr>
-        <w:t>爬虫陷阱等</w:t>
-      </w:r>
-    </w:p>
-    <w:p>
-      <w:pPr>
-        <w:rPr>
-          <w:rFonts w:hint="eastAsia"/>
-        </w:rPr>
-      </w:pPr>
-      <w:r>
-        <w:rPr>
-          <w:rFonts w:hint="eastAsia"/>
-        </w:rPr>
-        <w:t>友好性</w:t>
-      </w:r>
-      <w:r>
-        <w:rPr>
-          <w:rFonts w:hint="eastAsia"/>
-        </w:rPr>
-        <w:t xml:space="preserve"> robots</w:t>
-      </w:r>
-      <w:r>
-        <w:rPr>
-          <w:rFonts w:hint="eastAsia"/>
-        </w:rPr>
-        <w:t>协议</w:t>
-      </w:r>
-      <w:r>
-        <w:rPr>
-          <w:rFonts w:hint="eastAsia"/>
-        </w:rPr>
-        <w:t xml:space="preserve"> Robots Exclusions protocol</w:t>
-      </w:r>
-    </w:p>
-    <w:p>
-      <w:pPr>
-        <w:rPr>
-          <w:rFonts w:hint="eastAsia"/>
-        </w:rPr>
-      </w:pPr>
-      <w:r>
-        <w:rPr>
-          <w:rFonts w:hint="eastAsia"/>
-        </w:rPr>
-        <w:t>robots</w:t>
-      </w:r>
-      <w:r>
-        <w:rPr>
-          <w:rFonts w:hint="eastAsia"/>
-        </w:rPr>
-        <w:t>.txt</w:t>
-      </w:r>
-    </w:p>
-    <w:p>
-      <w:pPr>
-        <w:rPr>
-          <w:rFonts w:hint="eastAsia"/>
-        </w:rPr>
-      </w:pPr>
-      <w:r>
-        <w:rPr>
-          <w:rFonts w:hint="eastAsia"/>
-        </w:rPr>
-        <w:t>&lt;meta name=</w:t>
-      </w:r>
-      <w:r>
-        <w:t>”</w:t>
-      </w:r>
-      <w:r>
-        <w:rPr>
-          <w:rFonts w:hint="eastAsia"/>
-        </w:rPr>
-        <w:t>robots</w:t>
-      </w:r>
-      <w:r>
-        <w:t>”</w:t>
-      </w:r>
-      <w:r>
-        <w:rPr>
-          <w:rFonts w:hint="eastAsia"/>
-        </w:rPr>
-        <w:t xml:space="preserve"> content=</w:t>
-      </w:r>
-      <w:r>
-        <w:t>”</w:t>
-      </w:r>
-      <w:r>
-        <w:rPr>
-          <w:rFonts w:hint="eastAsia"/>
-        </w:rPr>
-        <w:t>noindex</w:t>
-      </w:r>
-      <w:r>
-        <w:t>”</w:t>
-      </w:r>
-      <w:r>
-        <w:rPr>
-          <w:rFonts w:hint="eastAsia"/>
-        </w:rPr>
-        <w:t>&gt;</w:t>
-      </w:r>
-      <w:r>
-        <w:rPr>
-          <w:rFonts w:hint="eastAsia"/>
-        </w:rPr>
-        <w:tab/>
-      </w:r>
-      <w:r>
-        <w:rPr>
-          <w:rFonts w:hint="eastAsia"/>
-        </w:rPr>
-        <w:t>禁止索引网页内容</w:t>
-      </w:r>
-    </w:p>
-    <w:p>
-      <w:pPr>
-        <w:rPr>
-          <w:rFonts w:hint="eastAsia"/>
-        </w:rPr>
-      </w:pPr>
-      <w:r>
-        <w:rPr>
-          <w:rFonts w:hint="eastAsia"/>
-        </w:rPr>
-        <w:t>&lt;meta name=</w:t>
-      </w:r>
-      <w:r>
-        <w:t>”</w:t>
-      </w:r>
-      <w:r>
-        <w:rPr>
-          <w:rFonts w:hint="eastAsia"/>
-        </w:rPr>
-        <w:t>robots</w:t>
-      </w:r>
-      <w:r>
-        <w:t>”</w:t>
-      </w:r>
-      <w:r>
-        <w:rPr>
-          <w:rFonts w:hint="eastAsia"/>
-        </w:rPr>
-        <w:t xml:space="preserve"> content=</w:t>
-      </w:r>
-      <w:r>
-        <w:t>”</w:t>
-      </w:r>
-      <w:r>
-        <w:rPr>
-          <w:rFonts w:hint="eastAsia"/>
-        </w:rPr>
-        <w:t>nofollow</w:t>
-      </w:r>
-      <w:r>
-        <w:t>”</w:t>
-      </w:r>
-      <w:r>
-        <w:rPr>
-          <w:rFonts w:hint="eastAsia"/>
-        </w:rPr>
-        <w:t>&gt;</w:t>
-      </w:r>
-      <w:r>
-        <w:rPr>
-          <w:rFonts w:hint="eastAsia"/>
-        </w:rPr>
-        <w:tab/>
-      </w:r>
-      <w:r>
-        <w:rPr>
-          <w:rFonts w:hint="eastAsia"/>
-        </w:rPr>
-        <w:t>禁止抓取网页链接</w:t>
-      </w:r>
-    </w:p>
-    <w:p>
-      <w:pPr>
-        <w:rPr>
-          <w:rFonts w:hint="eastAsia"/>
-        </w:rPr>
-      </w:pPr>
-      <w:r>
-        <w:rPr>
-          <w:rFonts w:hint="eastAsia"/>
-        </w:rPr>
-        <w:lastRenderedPageBreak/>
-        <w:t>分布式爬虫</w:t>
-      </w:r>
-    </w:p>
-    <w:p>
-      <w:pPr>
-        <w:rPr>
-          <w:rFonts w:hint="eastAsia"/>
-        </w:rPr>
-      </w:pPr>
-      <w:r>
-        <w:rPr>
-          <w:rFonts w:hint="eastAsia"/>
-        </w:rPr>
-        <w:t>1</w:t>
-      </w:r>
-      <w:r>
-        <w:rPr>
-          <w:rFonts w:hint="eastAsia"/>
-        </w:rPr>
-        <w:t>主从分布式爬虫</w:t>
-      </w:r>
-    </w:p>
-    <w:p>
-      <w:pPr>
-        <w:rPr>
-          <w:rFonts w:hint="eastAsia"/>
-        </w:rPr>
-      </w:pPr>
-      <w:r>
-        <w:rPr>
-          <w:rFonts w:hint="eastAsia"/>
-        </w:rPr>
-        <w:t>2,</w:t>
-      </w:r>
-      <w:r>
-        <w:rPr>
-          <w:rFonts w:hint="eastAsia"/>
-        </w:rPr>
-        <w:t>对等分布式爬虫</w:t>
-      </w:r>
-    </w:p>
-    <w:p>
-      <w:pPr>
-        <w:rPr>
-          <w:rFonts w:hint="eastAsia"/>
-        </w:rPr>
-      </w:pPr>
-    </w:p>
-    <w:p>
-      <w:pPr>
-        <w:rPr>
-          <w:rFonts w:hint="eastAsia"/>
-        </w:rPr>
-      </w:pPr>
-      <w:r>
-        <w:rPr>
-          <w:rFonts w:hint="eastAsia"/>
-        </w:rPr>
-        <w:t>倒排索引</w:t>
-      </w:r>
-    </w:p>
-    <w:p>
-      <w:pPr>
-        <w:rPr>
-          <w:rFonts w:hint="eastAsia"/>
-        </w:rPr>
-      </w:pPr>
-      <w:r>
-        <w:rPr>
-          <w:rFonts w:hint="eastAsia"/>
-        </w:rPr>
-        <w:t>文档</w:t>
-      </w:r>
-      <w:r>
-        <w:t>document</w:t>
-      </w:r>
-    </w:p>
-    <w:p>
-      <w:pPr>
-        <w:rPr>
-          <w:rFonts w:hint="eastAsia"/>
-        </w:rPr>
-      </w:pPr>
-      <w:r>
-        <w:rPr>
-          <w:rFonts w:hint="eastAsia"/>
-        </w:rPr>
-        <w:t>文档集合</w:t>
-      </w:r>
-      <w:r>
-        <w:rPr>
-          <w:rFonts w:hint="eastAsia"/>
-        </w:rPr>
-        <w:t xml:space="preserve"> document collection</w:t>
-      </w:r>
-    </w:p>
-    <w:p>
-      <w:pPr>
-        <w:rPr>
-          <w:rFonts w:hint="eastAsia"/>
-        </w:rPr>
-      </w:pPr>
-      <w:r>
-        <w:rPr>
-          <w:rFonts w:hint="eastAsia"/>
-        </w:rPr>
-        <w:t>文档编号</w:t>
-      </w:r>
-      <w:r>
-        <w:rPr>
-          <w:rFonts w:hint="eastAsia"/>
-        </w:rPr>
-        <w:t xml:space="preserve"> document ID</w:t>
-      </w:r>
-    </w:p>
-    <w:p>
-      <w:pPr>
-        <w:rPr>
-          <w:rFonts w:hint="eastAsia"/>
-        </w:rPr>
-      </w:pPr>
-      <w:r>
-        <w:rPr>
-          <w:rFonts w:hint="eastAsia"/>
-        </w:rPr>
-        <w:t>单词编号</w:t>
-      </w:r>
-      <w:r>
-        <w:rPr>
-          <w:rFonts w:hint="eastAsia"/>
-        </w:rPr>
-        <w:t xml:space="preserve"> word id</w:t>
-      </w:r>
-    </w:p>
-    <w:p>
-      <w:pPr>
-        <w:rPr>
-          <w:rFonts w:hint="eastAsia"/>
-        </w:rPr>
-      </w:pPr>
-      <w:r>
-        <w:rPr>
-          <w:rFonts w:hint="eastAsia"/>
-        </w:rPr>
-        <w:t>倒排索引</w:t>
-      </w:r>
-      <w:r>
-        <w:rPr>
-          <w:rFonts w:hint="eastAsia"/>
-        </w:rPr>
-        <w:t xml:space="preserve"> inverted index</w:t>
-      </w:r>
-    </w:p>
-    <w:p>
-      <w:pPr>
-        <w:rPr>
-          <w:rFonts w:hint="eastAsia"/>
-        </w:rPr>
-      </w:pPr>
-      <w:r>
-        <w:rPr>
-          <w:rFonts w:hint="eastAsia"/>
-        </w:rPr>
-        <w:t>单词词典</w:t>
-      </w:r>
-      <w:r>
-        <w:rPr>
-          <w:rFonts w:hint="eastAsia"/>
-        </w:rPr>
-        <w:t xml:space="preserve"> lexicon</w:t>
-      </w:r>
-    </w:p>
-    <w:p>
-      <w:pPr>
-        <w:rPr>
-          <w:rFonts w:hint="eastAsia"/>
-        </w:rPr>
-      </w:pPr>
-      <w:r>
-        <w:rPr>
-          <w:rFonts w:hint="eastAsia"/>
-        </w:rPr>
-        <w:t>倒排列表</w:t>
-      </w:r>
-      <w:r>
-        <w:rPr>
-          <w:rFonts w:hint="eastAsia"/>
-        </w:rPr>
-        <w:t xml:space="preserve"> posting list</w:t>
-      </w:r>
-    </w:p>
-    <w:p>
-      <w:pPr>
-        <w:rPr>
-          <w:rFonts w:hint="eastAsia"/>
-        </w:rPr>
-      </w:pPr>
-      <w:r>
-        <w:rPr>
-          <w:rFonts w:hint="eastAsia"/>
-        </w:rPr>
-        <w:t>倒排文件</w:t>
-      </w:r>
-      <w:r>
-        <w:rPr>
-          <w:rFonts w:hint="eastAsia"/>
-        </w:rPr>
-        <w:t xml:space="preserve"> inverted file</w:t>
-      </w:r>
-    </w:p>
-    <w:p>
-      <w:pPr>
-        <w:rPr>
-          <w:rFonts w:hint="eastAsia"/>
-        </w:rPr>
-      </w:pPr>
-    </w:p>
-    <w:p>
-      <w:pPr>
-        <w:rPr>
-          <w:rFonts w:hint="eastAsia"/>
-        </w:rPr>
-      </w:pPr>
       <w:r>
         <w:rPr>
           <w:rFonts w:hint="eastAsia"/>
@@ -1083,11 +997,6 @@
             <w:tcW w:w="2130" w:type="dxa"/>
           </w:tcPr>
           <w:p>
-            <w:pPr>
-              <w:rPr>
-                <w:rFonts w:hint="eastAsia"/>
-              </w:rPr>
-            </w:pPr>
             <w:r>
               <w:rPr>
                 <w:rFonts w:hint="eastAsia"/>
@@ -1107,11 +1016,6 @@
             <w:tcW w:w="2130" w:type="dxa"/>
           </w:tcPr>
           <w:p>
-            <w:pPr>
-              <w:rPr>
-                <w:rFonts w:hint="eastAsia"/>
-              </w:rPr>
-            </w:pPr>
             <w:r>
               <w:rPr>
                 <w:rFonts w:hint="eastAsia"/>
@@ -1125,11 +1029,6 @@
             <w:tcW w:w="2131" w:type="dxa"/>
           </w:tcPr>
           <w:p>
-            <w:pPr>
-              <w:rPr>
-                <w:rFonts w:hint="eastAsia"/>
-              </w:rPr>
-            </w:pPr>
             <w:r>
               <w:rPr>
                 <w:rFonts w:hint="eastAsia"/>
@@ -1143,11 +1042,6 @@
             <w:tcW w:w="2131" w:type="dxa"/>
           </w:tcPr>
           <w:p>
-            <w:pPr>
-              <w:rPr>
-                <w:rFonts w:hint="eastAsia"/>
-              </w:rPr>
-            </w:pPr>
             <w:r>
               <w:rPr>
                 <w:rFonts w:hint="eastAsia"/>
@@ -1163,11 +1057,6 @@
             <w:tcW w:w="2130" w:type="dxa"/>
           </w:tcPr>
           <w:p>
-            <w:pPr>
-              <w:rPr>
-                <w:rFonts w:hint="eastAsia"/>
-              </w:rPr>
-            </w:pPr>
             <w:r>
               <w:rPr>
                 <w:rFonts w:hint="eastAsia"/>
@@ -1181,11 +1070,6 @@
             <w:tcW w:w="2130" w:type="dxa"/>
           </w:tcPr>
           <w:p>
-            <w:pPr>
-              <w:rPr>
-                <w:rFonts w:hint="eastAsia"/>
-              </w:rPr>
-            </w:pPr>
             <w:r>
               <w:rPr>
                 <w:rFonts w:hint="eastAsia"/>
@@ -1199,11 +1083,6 @@
             <w:tcW w:w="2131" w:type="dxa"/>
           </w:tcPr>
           <w:p>
-            <w:pPr>
-              <w:rPr>
-                <w:rFonts w:hint="eastAsia"/>
-              </w:rPr>
-            </w:pPr>
             <w:r>
               <w:rPr>
                 <w:rFonts w:hint="eastAsia"/>
@@ -1217,11 +1096,6 @@
             <w:tcW w:w="2131" w:type="dxa"/>
           </w:tcPr>
           <w:p>
-            <w:pPr>
-              <w:rPr>
-                <w:rFonts w:hint="eastAsia"/>
-              </w:rPr>
-            </w:pPr>
             <w:r>
               <w:rPr>
                 <w:rFonts w:hint="eastAsia"/>
@@ -1245,49 +1119,25 @@
           <w:tcPr>
             <w:tcW w:w="2130" w:type="dxa"/>
           </w:tcPr>
-          <w:p>
-            <w:pPr>
-              <w:rPr>
-                <w:rFonts w:hint="eastAsia"/>
-              </w:rPr>
-            </w:pPr>
-          </w:p>
+          <w:p/>
         </w:tc>
         <w:tc>
           <w:tcPr>
             <w:tcW w:w="2130" w:type="dxa"/>
           </w:tcPr>
-          <w:p>
-            <w:pPr>
-              <w:rPr>
-                <w:rFonts w:hint="eastAsia"/>
-              </w:rPr>
-            </w:pPr>
-          </w:p>
+          <w:p/>
         </w:tc>
         <w:tc>
           <w:tcPr>
             <w:tcW w:w="2131" w:type="dxa"/>
           </w:tcPr>
-          <w:p>
-            <w:pPr>
-              <w:rPr>
-                <w:rFonts w:hint="eastAsia"/>
-              </w:rPr>
-            </w:pPr>
-          </w:p>
+          <w:p/>
         </w:tc>
         <w:tc>
           <w:tcPr>
             <w:tcW w:w="2131" w:type="dxa"/>
           </w:tcPr>
-          <w:p>
-            <w:pPr>
-              <w:rPr>
-                <w:rFonts w:hint="eastAsia"/>
-              </w:rPr>
-            </w:pPr>
-          </w:p>
+          <w:p/>
         </w:tc>
       </w:tr>
       <w:tr>
@@ -1295,49 +1145,25 @@
           <w:tcPr>
             <w:tcW w:w="2130" w:type="dxa"/>
           </w:tcPr>
-          <w:p>
-            <w:pPr>
-              <w:rPr>
-                <w:rFonts w:hint="eastAsia"/>
-              </w:rPr>
-            </w:pPr>
-          </w:p>
+          <w:p/>
         </w:tc>
         <w:tc>
           <w:tcPr>
             <w:tcW w:w="2130" w:type="dxa"/>
           </w:tcPr>
-          <w:p>
-            <w:pPr>
-              <w:rPr>
-                <w:rFonts w:hint="eastAsia"/>
-              </w:rPr>
-            </w:pPr>
-          </w:p>
+          <w:p/>
         </w:tc>
         <w:tc>
           <w:tcPr>
             <w:tcW w:w="2131" w:type="dxa"/>
           </w:tcPr>
-          <w:p>
-            <w:pPr>
-              <w:rPr>
-                <w:rFonts w:hint="eastAsia"/>
-              </w:rPr>
-            </w:pPr>
-          </w:p>
+          <w:p/>
         </w:tc>
         <w:tc>
           <w:tcPr>
             <w:tcW w:w="2131" w:type="dxa"/>
           </w:tcPr>
-          <w:p>
-            <w:pPr>
-              <w:rPr>
-                <w:rFonts w:hint="eastAsia"/>
-              </w:rPr>
-            </w:pPr>
-          </w:p>
+          <w:p/>
         </w:tc>
       </w:tr>
       <w:tr>
@@ -1345,49 +1171,25 @@
           <w:tcPr>
             <w:tcW w:w="2130" w:type="dxa"/>
           </w:tcPr>
-          <w:p>
-            <w:pPr>
-              <w:rPr>
-                <w:rFonts w:hint="eastAsia"/>
-              </w:rPr>
-            </w:pPr>
-          </w:p>
+          <w:p/>
         </w:tc>
         <w:tc>
           <w:tcPr>
             <w:tcW w:w="2130" w:type="dxa"/>
           </w:tcPr>
-          <w:p>
-            <w:pPr>
-              <w:rPr>
-                <w:rFonts w:hint="eastAsia"/>
-              </w:rPr>
-            </w:pPr>
-          </w:p>
+          <w:p/>
         </w:tc>
         <w:tc>
           <w:tcPr>
             <w:tcW w:w="2131" w:type="dxa"/>
           </w:tcPr>
-          <w:p>
-            <w:pPr>
-              <w:rPr>
-                <w:rFonts w:hint="eastAsia"/>
-              </w:rPr>
-            </w:pPr>
-          </w:p>
+          <w:p/>
         </w:tc>
         <w:tc>
           <w:tcPr>
             <w:tcW w:w="2131" w:type="dxa"/>
           </w:tcPr>
-          <w:p>
-            <w:pPr>
-              <w:rPr>
-                <w:rFonts w:hint="eastAsia"/>
-              </w:rPr>
-            </w:pPr>
-          </w:p>
+          <w:p/>
         </w:tc>
       </w:tr>
       <w:tr>
@@ -1395,58 +1197,29 @@
           <w:tcPr>
             <w:tcW w:w="2130" w:type="dxa"/>
           </w:tcPr>
-          <w:p>
-            <w:pPr>
-              <w:rPr>
-                <w:rFonts w:hint="eastAsia"/>
-              </w:rPr>
-            </w:pPr>
-          </w:p>
+          <w:p/>
         </w:tc>
         <w:tc>
           <w:tcPr>
             <w:tcW w:w="2130" w:type="dxa"/>
           </w:tcPr>
-          <w:p>
-            <w:pPr>
-              <w:rPr>
-                <w:rFonts w:hint="eastAsia"/>
-              </w:rPr>
-            </w:pPr>
-          </w:p>
+          <w:p/>
         </w:tc>
         <w:tc>
           <w:tcPr>
             <w:tcW w:w="2131" w:type="dxa"/>
           </w:tcPr>
-          <w:p>
-            <w:pPr>
-              <w:rPr>
-                <w:rFonts w:hint="eastAsia"/>
-              </w:rPr>
-            </w:pPr>
-          </w:p>
+          <w:p/>
         </w:tc>
         <w:tc>
           <w:tcPr>
             <w:tcW w:w="2131" w:type="dxa"/>
           </w:tcPr>
-          <w:p>
-            <w:pPr>
-              <w:rPr>
-                <w:rFonts w:hint="eastAsia"/>
-              </w:rPr>
-            </w:pPr>
-          </w:p>
+          <w:p/>
         </w:tc>
       </w:tr>
     </w:tbl>
     <w:p>
-      <w:pPr>
-        <w:rPr>
-          <w:rFonts w:hint="eastAsia"/>
-        </w:rPr>
-      </w:pPr>
       <w:r>
         <w:rPr>
           <w:rFonts w:hint="eastAsia"/>
@@ -1556,19 +1329,8 @@
         <w:t>1</w:t>
       </w:r>
     </w:p>
-    <w:p>
-      <w:pPr>
-        <w:rPr>
-          <w:rFonts w:hint="eastAsia"/>
-        </w:rPr>
-      </w:pPr>
-    </w:p>
-    <w:p>
-      <w:pPr>
-        <w:rPr>
-          <w:rFonts w:hint="eastAsia"/>
-        </w:rPr>
-      </w:pPr>
+    <w:p/>
+    <w:p>
       <w:r>
         <w:rPr>
           <w:rFonts w:hint="eastAsia"/>
@@ -1594,41 +1356,11 @@
         <w:t>。在支持搜索时，根据用户的查询词，去单词词典中查询，就能够获取相应的倒排列表，并依此作为后续排序的基础。</w:t>
       </w:r>
     </w:p>
-    <w:p>
-      <w:pPr>
-        <w:rPr>
-          <w:rFonts w:hint="eastAsia"/>
-        </w:rPr>
-      </w:pPr>
-    </w:p>
-    <w:p>
-      <w:pPr>
-        <w:rPr>
-          <w:rFonts w:hint="eastAsia"/>
-        </w:rPr>
-      </w:pPr>
-    </w:p>
-    <w:p>
-      <w:pPr>
-        <w:rPr>
-          <w:rFonts w:hint="eastAsia"/>
-        </w:rPr>
-      </w:pPr>
-    </w:p>
-    <w:p>
-      <w:pPr>
-        <w:rPr>
-          <w:rFonts w:hint="eastAsia"/>
-        </w:rPr>
-      </w:pPr>
-    </w:p>
-    <w:p>
-      <w:pPr>
-        <w:rPr>
-          <w:rFonts w:hint="eastAsia"/>
-        </w:rPr>
-      </w:pPr>
-    </w:p>
+    <w:p/>
+    <w:p/>
+    <w:p/>
+    <w:p/>
+    <w:p/>
     <w:p/>
     <w:sectPr>
       <w:headerReference w:type="even" r:id="rId7"/>
@@ -1648,14 +1380,14 @@
 
 <file path=word/endnotes.xml><?xml version="1.0" encoding="utf-8"?>
 <w:endnotes xmlns:ve="http://schemas.openxmlformats.org/markup-compatibility/2006" xmlns:o="urn:schemas-microsoft-com:office:office" xmlns:r="http://schemas.openxmlformats.org/officeDocument/2006/relationships" xmlns:m="http://schemas.openxmlformats.org/officeDocument/2006/math" xmlns:v="urn:schemas-microsoft-com:vml" xmlns:wp="http://schemas.openxmlformats.org/drawingml/2006/wordprocessingDrawing" xmlns:w10="urn:schemas-microsoft-com:office:word" xmlns:w="http://schemas.openxmlformats.org/wordprocessingml/2006/main" xmlns:wne="http://schemas.microsoft.com/office/word/2006/wordml">
-  <w:endnote w:type="separator" w:id="0">
+  <w:endnote w:type="separator" w:id="-1">
     <w:p>
       <w:r>
         <w:separator/>
       </w:r>
     </w:p>
   </w:endnote>
-  <w:endnote w:type="continuationSeparator" w:id="1">
+  <w:endnote w:type="continuationSeparator" w:id="0">
     <w:p>
       <w:r>
         <w:continuationSeparator/>
@@ -1697,14 +1429,14 @@
 
 <file path=word/footnotes.xml><?xml version="1.0" encoding="utf-8"?>
 <w:footnotes xmlns:ve="http://schemas.openxmlformats.org/markup-compatibility/2006" xmlns:o="urn:schemas-microsoft-com:office:office" xmlns:r="http://schemas.openxmlformats.org/officeDocument/2006/relationships" xmlns:m="http://schemas.openxmlformats.org/officeDocument/2006/math" xmlns:v="urn:schemas-microsoft-com:vml" xmlns:wp="http://schemas.openxmlformats.org/drawingml/2006/wordprocessingDrawing" xmlns:w10="urn:schemas-microsoft-com:office:word" xmlns:w="http://schemas.openxmlformats.org/wordprocessingml/2006/main" xmlns:wne="http://schemas.microsoft.com/office/word/2006/wordml">
-  <w:footnote w:type="separator" w:id="0">
+  <w:footnote w:type="separator" w:id="-1">
     <w:p>
       <w:r>
         <w:separator/>
       </w:r>
     </w:p>
   </w:footnote>
-  <w:footnote w:type="continuationSeparator" w:id="1">
+  <w:footnote w:type="continuationSeparator" w:id="0">
     <w:p>
       <w:r>
         <w:continuationSeparator/>
@@ -2320,7 +2052,7 @@
 </file>
 
 <file path=customXml/itemProps1.xml><?xml version="1.0" encoding="utf-8"?>
-<ds:datastoreItem xmlns:ds="http://schemas.openxmlformats.org/officeDocument/2006/customXml" ds:itemID="{EE2FC19B-2DB8-4A0D-979F-725D5E85532B}">
+<ds:datastoreItem xmlns:ds="http://schemas.openxmlformats.org/officeDocument/2006/customXml" ds:itemID="{F3ADD24B-CB6A-4510-902B-A22B2A1C9B8E}">
   <ds:schemaRefs>
     <ds:schemaRef ds:uri="http://schemas.openxmlformats.org/officeDocument/2006/bibliography"/>
   </ds:schemaRefs>

</xml_diff>